<commit_message>
Update for new WiFi access point name/password. Update docs for WICED Studio 5.0.
</commit_message>
<xml_diff>
--- a/labmanual/English/WW101-01-Survey.docx
+++ b/labmanual/English/WW101-01-Survey.docx
@@ -328,7 +328,14 @@
         <w:rPr>
           <w:i/>
         </w:rPr>
-        <w:t>C:</w:t>
+        <w:t>C</w:t>
+      </w:r>
+      <w:proofErr w:type="gramStart"/>
+      <w:r>
+        <w:rPr>
+          <w:i/>
+        </w:rPr>
+        <w:t>:</w:t>
       </w:r>
       <w:r>
         <w:rPr>
@@ -336,6 +343,7 @@
         </w:rPr>
         <w:t>/</w:t>
       </w:r>
+      <w:proofErr w:type="gramEnd"/>
       <w:r>
         <w:rPr>
           <w:i/>
@@ -487,6 +495,20 @@
         </w:rPr>
         <w:t>My Documents</w:t>
       </w:r>
+      <w:del w:id="10" w:author="Greg Landry" w:date="2017-05-23T09:08:00Z">
+        <w:r>
+          <w:rPr>
+            <w:i/>
+          </w:rPr>
+          <w:delText>/</w:delText>
+        </w:r>
+        <w:r>
+          <w:rPr>
+            <w:i/>
+          </w:rPr>
+          <w:delText>WICED</w:delText>
+        </w:r>
+      </w:del>
       <w:r>
         <w:rPr>
           <w:i/>
@@ -497,18 +519,6 @@
         <w:rPr>
           <w:i/>
         </w:rPr>
-        <w:t>WICED</w:t>
-      </w:r>
-      <w:r>
-        <w:rPr>
-          <w:i/>
-        </w:rPr>
-        <w:t>/</w:t>
-      </w:r>
-      <w:r>
-        <w:rPr>
-          <w:i/>
-        </w:rPr>
         <w:t>WICED-</w:t>
       </w:r>
       <w:r>
@@ -599,7 +609,7 @@
     <w:p>
       <w:pPr>
         <w:rPr>
-          <w:ins w:id="10" w:author="Greg Landry" w:date="2017-02-28T11:17:00Z"/>
+          <w:ins w:id="11" w:author="Greg Landry" w:date="2017-02-28T11:17:00Z"/>
         </w:rPr>
       </w:pPr>
       <w:r>
@@ -623,7 +633,7 @@
       <w:r>
         <w:t xml:space="preserve">. </w:t>
       </w:r>
-      <w:ins w:id="11" w:author="Greg Landry" w:date="2017-02-28T11:16:00Z">
+      <w:ins w:id="12" w:author="Greg Landry" w:date="2017-02-28T11:16:00Z">
         <w:r>
           <w:t xml:space="preserve">The first time you open WICED Studio, you will be asked for which platform you want to use. We will use </w:t>
         </w:r>
@@ -643,12 +653,12 @@
           <w:t xml:space="preserve"> for this class, but if you used a different selection don’t worry – you can change it easily from inside the tool </w:t>
         </w:r>
       </w:ins>
-      <w:ins w:id="12" w:author="Greg Landry" w:date="2017-02-28T11:32:00Z">
+      <w:ins w:id="13" w:author="Greg Landry" w:date="2017-02-28T11:32:00Z">
         <w:r>
           <w:t>using the dropdown menu</w:t>
         </w:r>
       </w:ins>
-      <w:ins w:id="13" w:author="Greg Landry" w:date="2017-02-28T11:16:00Z">
+      <w:ins w:id="14" w:author="Greg Landry" w:date="2017-02-28T11:16:00Z">
         <w:r>
           <w:t>.</w:t>
         </w:r>
@@ -658,13 +668,13 @@
       <w:pPr>
         <w:jc w:val="center"/>
         <w:rPr>
-          <w:ins w:id="14" w:author="Greg Landry" w:date="2017-02-28T11:16:00Z"/>
+          <w:ins w:id="15" w:author="Greg Landry" w:date="2017-02-28T11:16:00Z"/>
         </w:rPr>
-        <w:pPrChange w:id="15" w:author="Greg Landry" w:date="2017-02-28T11:17:00Z">
+        <w:pPrChange w:id="16" w:author="Greg Landry" w:date="2017-02-28T11:17:00Z">
           <w:pPr/>
         </w:pPrChange>
       </w:pPr>
-      <w:ins w:id="16" w:author="Greg Landry" w:date="2017-02-28T11:32:00Z">
+      <w:ins w:id="17" w:author="Greg Landry" w:date="2017-02-28T11:32:00Z">
         <w:r>
           <w:rPr>
             <w:noProof/>
@@ -740,7 +750,7 @@
           </mc:AlternateContent>
         </w:r>
       </w:ins>
-      <w:ins w:id="17" w:author="Greg Landry" w:date="2017-02-28T11:31:00Z">
+      <w:ins w:id="18" w:author="Greg Landry" w:date="2017-02-28T11:31:00Z">
         <w:r>
           <w:rPr>
             <w:noProof/>
@@ -786,10 +796,10 @@
     <w:p>
       <w:pPr>
         <w:rPr>
-          <w:del w:id="18" w:author="Greg Landry" w:date="2017-02-28T11:17:00Z"/>
+          <w:del w:id="19" w:author="Greg Landry" w:date="2017-02-28T11:17:00Z"/>
         </w:rPr>
       </w:pPr>
-      <w:del w:id="19" w:author="Greg Landry" w:date="2017-02-28T11:17:00Z">
+      <w:del w:id="20" w:author="Greg Landry" w:date="2017-02-28T11:17:00Z">
         <w:r>
           <w:lastRenderedPageBreak/>
           <w:delText>When you first open the program, you will see a window that looks like this:</w:delText>
@@ -821,10 +831,10 @@
             <v:path o:extrusionok="f" gradientshapeok="t" o:connecttype="rect"/>
             <o:lock v:ext="edit" aspectratio="t"/>
           </v:shapetype>
-          <v:shape id="_x0000_i1025" type="#_x0000_t75" style="width:467.15pt;height:392.85pt" o:ole="">
+          <v:shape id="_x0000_i1025" type="#_x0000_t75" style="width:467.45pt;height:392.8pt" o:ole="">
             <v:imagedata r:id="rId10" o:title=""/>
           </v:shape>
-          <o:OLEObject Type="Embed" ProgID="Visio.Drawing.11" ShapeID="_x0000_i1025" DrawAspect="Content" ObjectID="_1552820672" r:id="rId11"/>
+          <o:OLEObject Type="Embed" ProgID="Visio.Drawing.11" ShapeID="_x0000_i1025" DrawAspect="Content" ObjectID="_1557035713" r:id="rId11"/>
         </w:object>
       </w:r>
     </w:p>
@@ -902,10 +912,10 @@
     <w:p>
       <w:pPr>
         <w:rPr>
-          <w:del w:id="20" w:author="Greg Landry" w:date="2017-02-28T11:32:00Z"/>
+          <w:del w:id="21" w:author="Greg Landry" w:date="2017-02-28T11:32:00Z"/>
         </w:rPr>
       </w:pPr>
-      <w:del w:id="21" w:author="Greg Landry" w:date="2017-02-28T11:32:00Z">
+      <w:del w:id="22" w:author="Greg Landry" w:date="2017-02-28T11:32:00Z">
         <w:r>
           <w:delText xml:space="preserve">The platform selection is shown inside a red box in the figure above. Use that dropdown if you need to change the platform. For this class we will be using </w:delText>
         </w:r>
@@ -1213,12 +1223,14 @@
           <w:numId w:val="27"/>
         </w:numPr>
       </w:pPr>
+      <w:proofErr w:type="gramStart"/>
       <w:r>
         <w:rPr>
           <w:i/>
         </w:rPr>
         <w:t>snip</w:t>
       </w:r>
+      <w:proofErr w:type="gramEnd"/>
       <w:r>
         <w:t>: These are short examples that typically demonstrate one feature</w:t>
       </w:r>
@@ -1237,6 +1249,7 @@
           <w:numId w:val="27"/>
         </w:numPr>
       </w:pPr>
+      <w:proofErr w:type="gramStart"/>
       <w:r>
         <w:rPr>
           <w:i/>
@@ -1252,12 +1265,15 @@
       <w:r>
         <w:t>/</w:t>
       </w:r>
+      <w:proofErr w:type="spellStart"/>
       <w:r>
         <w:rPr>
           <w:i/>
         </w:rPr>
         <w:t>gpio</w:t>
       </w:r>
+      <w:proofErr w:type="spellEnd"/>
+      <w:proofErr w:type="gramEnd"/>
       <w:r>
         <w:t xml:space="preserve"> demonstrates </w:t>
       </w:r>
@@ -1276,6 +1292,7 @@
           <w:numId w:val="27"/>
         </w:numPr>
       </w:pPr>
+      <w:proofErr w:type="gramStart"/>
       <w:r>
         <w:rPr>
           <w:i/>
@@ -1300,6 +1317,7 @@
         </w:rPr>
         <w:t>scan</w:t>
       </w:r>
+      <w:proofErr w:type="gramEnd"/>
       <w:r>
         <w:t xml:space="preserve"> scan</w:t>
       </w:r>
@@ -1330,6 +1348,7 @@
           <w:numId w:val="27"/>
         </w:numPr>
       </w:pPr>
+      <w:proofErr w:type="gramStart"/>
       <w:r>
         <w:rPr>
           <w:i/>
@@ -1342,6 +1361,7 @@
         </w:rPr>
         <w:t>emo</w:t>
       </w:r>
+      <w:proofErr w:type="gramEnd"/>
       <w:r>
         <w:t>: These are more complex</w:t>
       </w:r>
@@ -1363,6 +1383,7 @@
           <w:numId w:val="27"/>
         </w:numPr>
       </w:pPr>
+      <w:proofErr w:type="gramStart"/>
       <w:r>
         <w:rPr>
           <w:i/>
@@ -1375,12 +1396,15 @@
         </w:rPr>
         <w:t>/</w:t>
       </w:r>
+      <w:proofErr w:type="spellStart"/>
       <w:r>
         <w:rPr>
           <w:i/>
         </w:rPr>
         <w:t>temp_control</w:t>
       </w:r>
+      <w:proofErr w:type="spellEnd"/>
+      <w:proofErr w:type="gramEnd"/>
       <w:r>
         <w:t xml:space="preserve"> demonstrates an application for </w:t>
       </w:r>
@@ -1399,6 +1423,7 @@
           <w:numId w:val="27"/>
         </w:numPr>
       </w:pPr>
+      <w:proofErr w:type="gramStart"/>
       <w:r>
         <w:rPr>
           <w:i/>
@@ -1411,12 +1436,15 @@
         </w:rPr>
         <w:t>/</w:t>
       </w:r>
+      <w:proofErr w:type="spellStart"/>
       <w:r>
         <w:rPr>
           <w:i/>
         </w:rPr>
         <w:t>bt_smartbridge</w:t>
       </w:r>
+      <w:proofErr w:type="spellEnd"/>
+      <w:proofErr w:type="gramEnd"/>
       <w:r>
         <w:t xml:space="preserve"> demonstrates a Bluetooth to </w:t>
       </w:r>
@@ -1435,12 +1463,14 @@
           <w:numId w:val="27"/>
         </w:numPr>
       </w:pPr>
+      <w:proofErr w:type="gramStart"/>
       <w:r>
         <w:rPr>
           <w:i/>
         </w:rPr>
         <w:t>test</w:t>
       </w:r>
+      <w:proofErr w:type="gramEnd"/>
       <w:r>
         <w:t xml:space="preserve">: These are test and utility programs such as a console that allows you to scan for and connect to </w:t>
       </w:r>
@@ -1462,6 +1492,7 @@
           <w:numId w:val="27"/>
         </w:numPr>
       </w:pPr>
+      <w:proofErr w:type="gramStart"/>
       <w:r>
         <w:rPr>
           <w:i/>
@@ -1480,6 +1511,7 @@
         </w:rPr>
         <w:t>console</w:t>
       </w:r>
+      <w:proofErr w:type="gramEnd"/>
       <w:r>
         <w:t xml:space="preserve"> provide</w:t>
       </w:r>
@@ -1540,7 +1572,15 @@
         <w:t>.</w:t>
       </w:r>
       <w:r>
-        <w:t xml:space="preserve"> You can enter search strings in the window as shown in the figure below. The list will filter dynamically as you type. For example, if you enter “wiced_gpio” you will see a list of all WICED APIs that are used for controlling IOs.</w:t>
+        <w:t xml:space="preserve"> You can enter search strings in the window as shown in the figure below. The list will filter dynamically as you type. For example, if you enter “</w:t>
+      </w:r>
+      <w:proofErr w:type="spellStart"/>
+      <w:r>
+        <w:t>wiced_gpio</w:t>
+      </w:r>
+      <w:proofErr w:type="spellEnd"/>
+      <w:r>
+        <w:t>” you will see a list of all WICED APIs that are used for controlling IOs.</w:t>
       </w:r>
       <w:r>
         <w:t xml:space="preserve"> </w:t>
@@ -1606,12 +1646,12 @@
     <w:p>
       <w:pPr>
         <w:rPr>
-          <w:ins w:id="22" w:author="Greg Landry" w:date="2017-02-28T11:34:00Z"/>
+          <w:ins w:id="23" w:author="Greg Landry" w:date="2017-02-28T11:34:00Z"/>
           <w:rFonts w:asciiTheme="majorHAnsi" w:eastAsiaTheme="majorEastAsia" w:hAnsiTheme="majorHAnsi" w:cstheme="majorBidi"/>
           <w:color w:val="2E74B5" w:themeColor="accent1" w:themeShade="BF"/>
         </w:rPr>
       </w:pPr>
-      <w:ins w:id="23" w:author="Greg Landry" w:date="2017-02-28T11:34:00Z">
+      <w:ins w:id="24" w:author="Greg Landry" w:date="2017-02-28T11:34:00Z">
         <w:r>
           <w:br w:type="page"/>
         </w:r>
@@ -1672,32 +1712,32 @@
       <w:r>
         <w:t xml:space="preserve">In our case, the kit we are using is called </w:t>
       </w:r>
-      <w:del w:id="24" w:author="Greg Landry" w:date="2017-02-28T11:34:00Z">
+      <w:del w:id="25" w:author="Greg Landry" w:date="2017-02-28T11:34:00Z">
         <w:r>
           <w:delText>BCM94343W_AVN</w:delText>
         </w:r>
       </w:del>
-      <w:ins w:id="25" w:author="Greg Landry" w:date="2017-02-28T11:34:00Z">
+      <w:ins w:id="26" w:author="Greg Landry" w:date="2017-02-28T11:34:00Z">
         <w:r>
           <w:t>BCM943907AEVAL1F. That kit has a platform</w:t>
         </w:r>
       </w:ins>
-      <w:ins w:id="26" w:author="Greg Landry" w:date="2017-02-28T11:36:00Z">
+      <w:ins w:id="27" w:author="Greg Landry" w:date="2017-02-28T11:36:00Z">
         <w:r>
           <w:t xml:space="preserve"> folder</w:t>
         </w:r>
       </w:ins>
-      <w:ins w:id="27" w:author="Greg Landry" w:date="2017-02-28T11:34:00Z">
+      <w:ins w:id="28" w:author="Greg Landry" w:date="2017-02-28T11:34:00Z">
         <w:r>
           <w:t xml:space="preserve">, but since we are also using a shield attached to it, we will use a custom set of platform files that also includes the peripherals on the shield. </w:t>
         </w:r>
       </w:ins>
-      <w:del w:id="28" w:author="Greg Landry" w:date="2017-02-28T11:35:00Z">
+      <w:del w:id="29" w:author="Greg Landry" w:date="2017-02-28T11:35:00Z">
         <w:r>
           <w:delText>. That isn’t installed by default so we</w:delText>
         </w:r>
       </w:del>
-      <w:ins w:id="29" w:author="Greg Landry" w:date="2017-02-28T11:35:00Z">
+      <w:ins w:id="30" w:author="Greg Landry" w:date="2017-02-28T11:35:00Z">
         <w:r>
           <w:t>You</w:t>
         </w:r>
@@ -1711,7 +1751,7 @@
       <w:r>
         <w:t xml:space="preserve">the </w:t>
       </w:r>
-      <w:ins w:id="30" w:author="Greg Landry" w:date="2017-02-28T11:36:00Z">
+      <w:ins w:id="31" w:author="Greg Landry" w:date="2017-02-28T11:36:00Z">
         <w:r>
           <w:t xml:space="preserve">custom </w:t>
         </w:r>
@@ -1719,12 +1759,12 @@
       <w:r>
         <w:t xml:space="preserve">platform files before using </w:t>
       </w:r>
-      <w:ins w:id="31" w:author="Greg Landry" w:date="2017-02-28T11:36:00Z">
+      <w:ins w:id="32" w:author="Greg Landry" w:date="2017-02-28T11:36:00Z">
         <w:r>
           <w:t>the shield and kit</w:t>
         </w:r>
       </w:ins>
-      <w:del w:id="32" w:author="Greg Landry" w:date="2017-02-28T11:36:00Z">
+      <w:del w:id="33" w:author="Greg Landry" w:date="2017-02-28T11:36:00Z">
         <w:r>
           <w:delText>it</w:delText>
         </w:r>
@@ -1741,7 +1781,7 @@
       <w:r>
         <w:t xml:space="preserve">. You can even create platform files for </w:t>
       </w:r>
-      <w:ins w:id="33" w:author="Greg Landry" w:date="2017-02-28T11:35:00Z">
+      <w:ins w:id="34" w:author="Greg Landry" w:date="2017-02-28T11:35:00Z">
         <w:r>
           <w:t xml:space="preserve">your own </w:t>
         </w:r>
@@ -1814,12 +1854,14 @@
         </w:rPr>
         <w:t>/</w:t>
       </w:r>
+      <w:proofErr w:type="spellStart"/>
       <w:r>
         <w:rPr>
           <w:i/>
         </w:rPr>
         <w:t>https_server</w:t>
       </w:r>
+      <w:proofErr w:type="spellEnd"/>
       <w:r>
         <w:t>.</w:t>
       </w:r>
@@ -2253,11 +2295,19 @@
                 <w:b/>
               </w:rPr>
             </w:pPr>
+            <w:proofErr w:type="spellStart"/>
             <w:r>
               <w:rPr>
                 <w:b/>
               </w:rPr>
-              <w:t>Mbits/s</w:t>
+              <w:t>Mbits</w:t>
+            </w:r>
+            <w:proofErr w:type="spellEnd"/>
+            <w:r>
+              <w:rPr>
+                <w:b/>
+              </w:rPr>
+              <w:t>/s</w:t>
             </w:r>
           </w:p>
         </w:tc>
@@ -2273,12 +2323,14 @@
                 <w:b/>
               </w:rPr>
             </w:pPr>
+            <w:proofErr w:type="spellStart"/>
             <w:r>
               <w:rPr>
                 <w:b/>
               </w:rPr>
               <w:t>Freq</w:t>
             </w:r>
+            <w:proofErr w:type="spellEnd"/>
           </w:p>
           <w:p>
             <w:pPr>
@@ -2925,10 +2977,10 @@
             <w:pPr>
               <w:jc w:val="center"/>
               <w:rPr>
-                <w:ins w:id="34" w:author="Greg Landry" w:date="2017-04-03T14:16:00Z"/>
+                <w:ins w:id="35" w:author="Greg Landry" w:date="2017-04-03T14:16:00Z"/>
               </w:rPr>
             </w:pPr>
-            <w:ins w:id="35" w:author="Greg Landry" w:date="2017-04-03T14:16:00Z">
+            <w:ins w:id="36" w:author="Greg Landry" w:date="2017-04-03T14:16:00Z">
               <w:r>
                 <w:t>2.4</w:t>
               </w:r>
@@ -3493,7 +3545,7 @@
           <w:p>
             <w:pPr>
               <w:rPr>
-                <w:ins w:id="36" w:author="Greg Landry" w:date="2017-02-28T11:38:00Z"/>
+                <w:ins w:id="37" w:author="Greg Landry" w:date="2017-02-28T11:38:00Z"/>
               </w:rPr>
             </w:pPr>
             <w:r>
@@ -3506,14 +3558,14 @@
           <w:p>
             <w:pPr>
               <w:rPr>
-                <w:ins w:id="37" w:author="Greg Landry" w:date="2017-02-28T11:38:00Z"/>
+                <w:ins w:id="38" w:author="Greg Landry" w:date="2017-02-28T11:38:00Z"/>
               </w:rPr>
             </w:pPr>
           </w:p>
           <w:p>
             <w:pPr>
               <w:rPr>
-                <w:ins w:id="38" w:author="Greg Landry" w:date="2017-02-28T11:38:00Z"/>
+                <w:ins w:id="39" w:author="Greg Landry" w:date="2017-02-28T11:38:00Z"/>
               </w:rPr>
             </w:pPr>
           </w:p>
@@ -3834,10 +3886,10 @@
       <w:pPr>
         <w:pStyle w:val="Heading4"/>
         <w:rPr>
-          <w:ins w:id="39" w:author="Greg Landry" w:date="2017-02-28T11:39:00Z"/>
+          <w:ins w:id="40" w:author="Greg Landry" w:date="2017-02-28T11:39:00Z"/>
         </w:rPr>
       </w:pPr>
-      <w:ins w:id="40" w:author="Greg Landry" w:date="2017-04-03T19:48:00Z">
+      <w:ins w:id="41" w:author="Greg Landry" w:date="2017-04-03T19:48:00Z">
         <w:r>
           <w:rPr>
             <w:noProof/>
@@ -3914,12 +3966,12 @@
           </w:drawing>
         </w:r>
       </w:ins>
-      <w:ins w:id="41" w:author="Greg Landry" w:date="2017-02-28T11:39:00Z">
+      <w:ins w:id="42" w:author="Greg Landry" w:date="2017-02-28T11:39:00Z">
         <w:r>
           <w:t xml:space="preserve">Cypress </w:t>
         </w:r>
       </w:ins>
-      <w:ins w:id="42" w:author="Greg Landry" w:date="2017-04-03T14:20:00Z">
+      <w:ins w:id="43" w:author="Greg Landry" w:date="2017-04-03T14:20:00Z">
         <w:r>
           <w:rPr>
             <w:rStyle w:val="Hyperlink"/>
@@ -3937,9 +3989,9 @@
         </w:numPr>
         <w:spacing w:after="0"/>
         <w:rPr>
-          <w:ins w:id="43" w:author="Greg Landry" w:date="2017-02-28T11:40:00Z"/>
+          <w:ins w:id="44" w:author="Greg Landry" w:date="2017-02-28T11:40:00Z"/>
         </w:rPr>
-        <w:pPrChange w:id="44" w:author="Greg Landry" w:date="2017-02-28T11:41:00Z">
+        <w:pPrChange w:id="45" w:author="Greg Landry" w:date="2017-02-28T11:41:00Z">
           <w:pPr>
             <w:pStyle w:val="ListParagraph"/>
             <w:numPr>
@@ -3949,7 +4001,7 @@
           </w:pPr>
         </w:pPrChange>
       </w:pPr>
-      <w:ins w:id="45" w:author="Greg Landry" w:date="2017-02-28T11:40:00Z">
+      <w:ins w:id="46" w:author="Greg Landry" w:date="2017-02-28T11:40:00Z">
         <w:r>
           <w:rPr>
             <w:bCs/>
@@ -3979,9 +4031,9 @@
         </w:numPr>
         <w:spacing w:after="0"/>
         <w:rPr>
-          <w:ins w:id="46" w:author="Greg Landry" w:date="2017-02-28T11:40:00Z"/>
+          <w:ins w:id="47" w:author="Greg Landry" w:date="2017-02-28T11:40:00Z"/>
         </w:rPr>
-        <w:pPrChange w:id="47" w:author="Greg Landry" w:date="2017-02-28T11:41:00Z">
+        <w:pPrChange w:id="48" w:author="Greg Landry" w:date="2017-02-28T11:41:00Z">
           <w:pPr>
             <w:pStyle w:val="ListParagraph"/>
             <w:numPr>
@@ -3991,7 +4043,7 @@
           </w:pPr>
         </w:pPrChange>
       </w:pPr>
-      <w:ins w:id="48" w:author="Greg Landry" w:date="2017-02-28T11:42:00Z">
+      <w:ins w:id="49" w:author="Greg Landry" w:date="2017-02-28T11:42:00Z">
         <w:r>
           <w:t>Ethernet</w:t>
         </w:r>
@@ -4005,9 +4057,9 @@
         </w:numPr>
         <w:spacing w:after="0"/>
         <w:rPr>
-          <w:ins w:id="49" w:author="Greg Landry" w:date="2017-02-28T11:40:00Z"/>
+          <w:ins w:id="50" w:author="Greg Landry" w:date="2017-02-28T11:40:00Z"/>
         </w:rPr>
-        <w:pPrChange w:id="50" w:author="Greg Landry" w:date="2017-02-28T11:41:00Z">
+        <w:pPrChange w:id="51" w:author="Greg Landry" w:date="2017-02-28T11:41:00Z">
           <w:pPr>
             <w:numPr>
               <w:numId w:val="29"/>
@@ -4016,7 +4068,7 @@
           </w:pPr>
         </w:pPrChange>
       </w:pPr>
-      <w:ins w:id="51" w:author="Greg Landry" w:date="2017-02-28T11:40:00Z">
+      <w:ins w:id="52" w:author="Greg Landry" w:date="2017-02-28T11:40:00Z">
         <w:r>
           <w:rPr>
             <w:bCs/>
@@ -4033,9 +4085,9 @@
         </w:numPr>
         <w:spacing w:after="0"/>
         <w:rPr>
-          <w:ins w:id="52" w:author="Greg Landry" w:date="2017-02-28T11:40:00Z"/>
+          <w:ins w:id="53" w:author="Greg Landry" w:date="2017-02-28T11:40:00Z"/>
         </w:rPr>
-        <w:pPrChange w:id="53" w:author="Greg Landry" w:date="2017-02-28T11:41:00Z">
+        <w:pPrChange w:id="54" w:author="Greg Landry" w:date="2017-02-28T11:41:00Z">
           <w:pPr>
             <w:numPr>
               <w:numId w:val="29"/>
@@ -4044,7 +4096,7 @@
           </w:pPr>
         </w:pPrChange>
       </w:pPr>
-      <w:ins w:id="54" w:author="Greg Landry" w:date="2017-02-28T11:40:00Z">
+      <w:ins w:id="55" w:author="Greg Landry" w:date="2017-02-28T11:40:00Z">
         <w:r>
           <w:rPr>
             <w:bCs/>
@@ -4062,9 +4114,9 @@
         </w:numPr>
         <w:spacing w:after="0"/>
         <w:rPr>
-          <w:ins w:id="55" w:author="Greg Landry" w:date="2017-02-28T11:39:00Z"/>
+          <w:ins w:id="56" w:author="Greg Landry" w:date="2017-02-28T11:39:00Z"/>
         </w:rPr>
-        <w:pPrChange w:id="56" w:author="Greg Landry" w:date="2017-02-28T11:41:00Z">
+        <w:pPrChange w:id="57" w:author="Greg Landry" w:date="2017-02-28T11:41:00Z">
           <w:pPr>
             <w:pStyle w:val="ListParagraph"/>
             <w:numPr>
@@ -4074,7 +4126,7 @@
           </w:pPr>
         </w:pPrChange>
       </w:pPr>
-      <w:ins w:id="57" w:author="Greg Landry" w:date="2017-02-28T11:40:00Z">
+      <w:ins w:id="58" w:author="Greg Landry" w:date="2017-02-28T11:40:00Z">
         <w:r>
           <w:rPr>
             <w:bCs/>
@@ -4091,10 +4143,10 @@
           <w:numId w:val="29"/>
         </w:numPr>
         <w:rPr>
-          <w:ins w:id="58" w:author="Greg Landry" w:date="2017-02-28T11:39:00Z"/>
+          <w:ins w:id="59" w:author="Greg Landry" w:date="2017-02-28T11:39:00Z"/>
         </w:rPr>
       </w:pPr>
-      <w:ins w:id="59" w:author="Greg Landry" w:date="2017-02-28T11:39:00Z">
+      <w:ins w:id="60" w:author="Greg Landry" w:date="2017-02-28T11:39:00Z">
         <w:r>
           <w:t>USB JTAG Programmer/Debugger</w:t>
         </w:r>
@@ -4104,7 +4156,7 @@
       <w:pPr>
         <w:pStyle w:val="Heading4"/>
         <w:rPr>
-          <w:ins w:id="60" w:author="Greg Landry" w:date="2017-02-28T11:39:00Z"/>
+          <w:ins w:id="61" w:author="Greg Landry" w:date="2017-02-28T11:39:00Z"/>
         </w:rPr>
       </w:pPr>
     </w:p>
@@ -4518,11 +4570,19 @@
         </w:drawing>
       </w:r>
       <w:hyperlink r:id="rId33" w:history="1">
+        <w:proofErr w:type="spellStart"/>
         <w:r>
           <w:rPr>
             <w:rStyle w:val="Hyperlink"/>
           </w:rPr>
-          <w:t>Adafruit Feather</w:t>
+          <w:t>Adafruit</w:t>
+        </w:r>
+        <w:proofErr w:type="spellEnd"/>
+        <w:r>
+          <w:rPr>
+            <w:rStyle w:val="Hyperlink"/>
+          </w:rPr>
+          <w:t xml:space="preserve"> Feather</w:t>
         </w:r>
       </w:hyperlink>
     </w:p>
@@ -4658,14 +4718,6 @@
       <w:pPr>
         <w:pStyle w:val="Heading4"/>
         <w:rPr>
-          <w:del w:id="61" w:author="Greg Landry" w:date="2017-02-28T11:39:00Z"/>
-        </w:rPr>
-      </w:pPr>
-    </w:p>
-    <w:p>
-      <w:pPr>
-        <w:pStyle w:val="Heading4"/>
-        <w:rPr>
           <w:del w:id="62" w:author="Greg Landry" w:date="2017-02-28T11:39:00Z"/>
         </w:rPr>
       </w:pPr>
@@ -4714,16 +4766,26 @@
       <w:pPr>
         <w:pStyle w:val="Heading4"/>
         <w:rPr>
+          <w:del w:id="68" w:author="Greg Landry" w:date="2017-02-28T11:39:00Z"/>
+        </w:rPr>
+      </w:pPr>
+    </w:p>
+    <w:p>
+      <w:pPr>
+        <w:pStyle w:val="Heading4"/>
+        <w:rPr>
           <w:rStyle w:val="Hyperlink"/>
         </w:rPr>
       </w:pPr>
       <w:hyperlink r:id="rId34" w:history="1">
+        <w:proofErr w:type="spellStart"/>
         <w:r>
           <w:rPr>
             <w:rStyle w:val="Hyperlink"/>
           </w:rPr>
           <w:t>Inventek</w:t>
         </w:r>
+        <w:proofErr w:type="spellEnd"/>
       </w:hyperlink>
     </w:p>
     <w:p>
@@ -5377,11 +5439,19 @@
         </w:drawing>
       </w:r>
       <w:hyperlink r:id="rId42" w:history="1">
+        <w:proofErr w:type="spellStart"/>
         <w:r>
           <w:rPr>
             <w:rStyle w:val="Hyperlink"/>
           </w:rPr>
-          <w:t>SparkFun with Particle Photon Module</w:t>
+          <w:t>SparkFun</w:t>
+        </w:r>
+        <w:proofErr w:type="spellEnd"/>
+        <w:r>
+          <w:rPr>
+            <w:rStyle w:val="Hyperlink"/>
+          </w:rPr>
+          <w:t xml:space="preserve"> with Particle Photon Module</w:t>
         </w:r>
       </w:hyperlink>
     </w:p>
@@ -5551,7 +5621,7 @@
           <w:numId w:val="39"/>
         </w:numPr>
         <w:rPr>
-          <w:ins w:id="68" w:author="Greg Landry" w:date="2017-02-28T11:47:00Z"/>
+          <w:ins w:id="69" w:author="Greg Landry" w:date="2017-02-28T11:47:00Z"/>
         </w:rPr>
       </w:pPr>
       <w:r>
@@ -5580,22 +5650,8 @@
       <w:pPr>
         <w:pStyle w:val="ListParagraph"/>
         <w:rPr>
-          <w:ins w:id="69" w:author="Greg Landry" w:date="2017-02-28T11:47:00Z"/>
+          <w:ins w:id="70" w:author="Greg Landry" w:date="2017-02-28T11:47:00Z"/>
         </w:rPr>
-        <w:pPrChange w:id="70" w:author="Greg Landry" w:date="2017-02-28T11:47:00Z">
-          <w:pPr>
-            <w:pStyle w:val="ListParagraph"/>
-            <w:numPr>
-              <w:numId w:val="39"/>
-            </w:numPr>
-            <w:ind w:hanging="360"/>
-          </w:pPr>
-        </w:pPrChange>
-      </w:pPr>
-    </w:p>
-    <w:p>
-      <w:pPr>
-        <w:pStyle w:val="ListParagraph"/>
         <w:pPrChange w:id="71" w:author="Greg Landry" w:date="2017-02-28T11:47:00Z">
           <w:pPr>
             <w:pStyle w:val="ListParagraph"/>
@@ -5606,17 +5662,31 @@
           </w:pPr>
         </w:pPrChange>
       </w:pPr>
-      <w:ins w:id="72" w:author="Greg Landry" w:date="2017-02-28T11:47:00Z">
+    </w:p>
+    <w:p>
+      <w:pPr>
+        <w:pStyle w:val="ListParagraph"/>
+        <w:pPrChange w:id="72" w:author="Greg Landry" w:date="2017-02-28T11:47:00Z">
+          <w:pPr>
+            <w:pStyle w:val="ListParagraph"/>
+            <w:numPr>
+              <w:numId w:val="39"/>
+            </w:numPr>
+            <w:ind w:hanging="360"/>
+          </w:pPr>
+        </w:pPrChange>
+      </w:pPr>
+      <w:ins w:id="73" w:author="Greg Landry" w:date="2017-02-28T11:47:00Z">
         <w:r>
           <w:t xml:space="preserve">Depending on your browser and security settings, you may need to allow ActiveX controls to get the page to display </w:t>
         </w:r>
       </w:ins>
-      <w:ins w:id="73" w:author="Greg Landry" w:date="2017-02-28T11:48:00Z">
+      <w:ins w:id="74" w:author="Greg Landry" w:date="2017-02-28T11:48:00Z">
         <w:r>
           <w:t>correct</w:t>
         </w:r>
       </w:ins>
-      <w:ins w:id="74" w:author="Greg Landry" w:date="2017-02-28T11:47:00Z">
+      <w:ins w:id="75" w:author="Greg Landry" w:date="2017-02-28T11:47:00Z">
         <w:r>
           <w:t>ly.</w:t>
         </w:r>
@@ -11174,7 +11244,7 @@
   <w:style w:type="paragraph" w:default="1" w:styleId="Normal">
     <w:name w:val="Normal"/>
     <w:qFormat/>
-    <w:rsid w:val="00D75A99"/>
+    <w:rsid w:val="00D503A4"/>
   </w:style>
   <w:style w:type="paragraph" w:styleId="Heading1">
     <w:name w:val="heading 1"/>
@@ -11314,7 +11384,7 @@
     <w:uiPriority w:val="1"/>
     <w:semiHidden/>
     <w:unhideWhenUsed/>
-    <w:rsid w:val="00D75A99"/>
+    <w:rsid w:val="00D503A4"/>
   </w:style>
   <w:style w:type="table" w:default="1" w:styleId="TableNormal">
     <w:name w:val="Normal Table"/>
@@ -11336,7 +11406,7 @@
     <w:uiPriority w:val="99"/>
     <w:semiHidden/>
     <w:unhideWhenUsed/>
-    <w:rsid w:val="00D75A99"/>
+    <w:rsid w:val="00D503A4"/>
   </w:style>
   <w:style w:type="paragraph" w:styleId="ListParagraph">
     <w:name w:val="List Paragraph"/>
@@ -12124,7 +12194,7 @@
 </file>
 
 <file path=customXml/itemProps1.xml><?xml version="1.0" encoding="utf-8"?>
-<ds:datastoreItem xmlns:ds="http://schemas.openxmlformats.org/officeDocument/2006/customXml" ds:itemID="{807B165B-2B54-49BB-9F49-865614588F7C}">
+<ds:datastoreItem xmlns:ds="http://schemas.openxmlformats.org/officeDocument/2006/customXml" ds:itemID="{159EC1BF-9FFA-4B17-9BAD-31465D254045}">
   <ds:schemaRefs>
     <ds:schemaRef ds:uri="http://schemas.openxmlformats.org/officeDocument/2006/bibliography"/>
   </ds:schemaRefs>

</xml_diff>